<commit_message>
Update- Css- JavaScript - Python
</commit_message>
<xml_diff>
--- a/Cours_CSS.docx
+++ b/Cours_CSS.docx
@@ -35833,7 +35833,25 @@
           <w:szCs w:val="28"/>
           <w:lang w:val="fr-FR"/>
         </w:rPr>
-        <w:t xml:space="preserve"> ainsi ils prendrons chacun la width maximale de l’écran , mais de base sur les </w:t>
+        <w:t xml:space="preserve"> ainsi ils </w:t>
+      </w:r>
+      <w:r>
+        <w:rPr>
+          <w:rFonts w:ascii="Arial" w:hAnsi="Arial" w:cs="Arial"/>
+          <w:sz w:val="28"/>
+          <w:szCs w:val="28"/>
+          <w:lang w:val="fr-FR"/>
+        </w:rPr>
+        <w:t>prendront</w:t>
+      </w:r>
+      <w:r>
+        <w:rPr>
+          <w:rFonts w:ascii="Arial" w:hAnsi="Arial" w:cs="Arial"/>
+          <w:sz w:val="28"/>
+          <w:szCs w:val="28"/>
+          <w:lang w:val="fr-FR"/>
+        </w:rPr>
+        <w:t xml:space="preserve"> chacun la width maximale de l’écran , mais de base sur les </w:t>
       </w:r>
       <w:r>
         <w:rPr>
@@ -35959,14 +35977,14 @@
         <v:path o:extrusionok="f" gradientshapeok="t" o:connecttype="rect"/>
         <o:lock v:ext="edit" aspectratio="t"/>
       </v:shapetype>
-      <v:shape id="_x0000_i1160" type="#_x0000_t75" style="width:11.5pt;height:11.5pt" o:bullet="t">
+      <v:shape id="_x0000_i1346" type="#_x0000_t75" style="width:11.5pt;height:11.5pt" o:bullet="t">
         <v:imagedata r:id="rId1" o:title="mso7FB2"/>
       </v:shape>
     </w:pict>
   </w:numPicBullet>
   <w:numPicBullet w:numPicBulletId="1">
     <w:pict>
-      <v:shape id="_x0000_i1161" type="#_x0000_t75" style="width:11.5pt;height:11.5pt" o:bullet="t">
+      <v:shape id="_x0000_i1347" type="#_x0000_t75" style="width:11.5pt;height:11.5pt" o:bullet="t">
         <v:imagedata r:id="rId2" o:title="msoE1CE"/>
       </v:shape>
     </w:pict>

</xml_diff>